<commit_message>
modified:   1. vaja/LAV2 02 Atmel Studio.docx 	deleted:    1. vaja/VAJA02.docx 	renamed:    1. vaja/vaja2.atsln -> 1. vaja/Vaja 1.atsln 	new file:   1. vaja/Vaja 1/Debug/Vaja 1.hex 	new file:   1. vaja/Vaja 1/Debug/Vaja 1.lss 	new file:   1. vaja/Vaja 1/Debug/Vaja 1.map 	new file:   1. vaja/Vaja 1/Debug/Vaja 1.obj 	new file:   1. vaja/Vaja 1/Debug/Vaja 1.tmp 	new file:   1. vaja/Vaja 1/Vaja 1.asmproj 	new file:   1. vaja/Vaja 1/Vaja 1.componentinfo.xml 	new file:   1. vaja/Vaja 1/main.asm 	modified:   README.md
</commit_message>
<xml_diff>
--- a/1. vaja/LAV2 02 Atmel Studio.docx
+++ b/1. vaja/LAV2 02 Atmel Studio.docx
@@ -1,6 +1,6 @@
 
 <file path=word/document.xml><?xml version="1.0" encoding="utf-8"?>
-<w:document xmlns:wpc="http://schemas.microsoft.com/office/word/2010/wordprocessingCanvas" xmlns:cx="http://schemas.microsoft.com/office/drawing/2014/chartex" xmlns:cx1="http://schemas.microsoft.com/office/drawing/2015/9/8/chartex" xmlns:mc="http://schemas.openxmlformats.org/markup-compatibility/2006" xmlns:o="urn:schemas-microsoft-com:office:office" xmlns:r="http://schemas.openxmlformats.org/officeDocument/2006/relationships" xmlns:m="http://schemas.openxmlformats.org/officeDocument/2006/math" xmlns:v="urn:schemas-microsoft-com:vml" xmlns:wp14="http://schemas.microsoft.com/office/word/2010/wordprocessingDrawing" xmlns:wp="http://schemas.openxmlformats.org/drawingml/2006/wordprocessingDrawing" xmlns:w10="urn:schemas-microsoft-com:office:word" xmlns:w="http://schemas.openxmlformats.org/wordprocessingml/2006/main" xmlns:w14="http://schemas.microsoft.com/office/word/2010/wordml" xmlns:w15="http://schemas.microsoft.com/office/word/2012/wordml" xmlns:w16se="http://schemas.microsoft.com/office/word/2015/wordml/symex" xmlns:wpg="http://schemas.microsoft.com/office/word/2010/wordprocessingGroup" xmlns:wpi="http://schemas.microsoft.com/office/word/2010/wordprocessingInk" xmlns:wne="http://schemas.microsoft.com/office/word/2006/wordml" xmlns:wps="http://schemas.microsoft.com/office/word/2010/wordprocessingShape" mc:Ignorable="w14 w15 w16se wp14">
+<w:document xmlns:wpc="http://schemas.microsoft.com/office/word/2010/wordprocessingCanvas" xmlns:cx="http://schemas.microsoft.com/office/drawing/2014/chartex" xmlns:cx1="http://schemas.microsoft.com/office/drawing/2015/9/8/chartex" xmlns:cx2="http://schemas.microsoft.com/office/drawing/2015/10/21/chartex" xmlns:cx3="http://schemas.microsoft.com/office/drawing/2016/5/9/chartex" xmlns:cx4="http://schemas.microsoft.com/office/drawing/2016/5/10/chartex" xmlns:cx5="http://schemas.microsoft.com/office/drawing/2016/5/11/chartex" xmlns:cx6="http://schemas.microsoft.com/office/drawing/2016/5/12/chartex" xmlns:cx7="http://schemas.microsoft.com/office/drawing/2016/5/13/chartex" xmlns:cx8="http://schemas.microsoft.com/office/drawing/2016/5/14/chartex" xmlns:mc="http://schemas.openxmlformats.org/markup-compatibility/2006" xmlns:aink="http://schemas.microsoft.com/office/drawing/2016/ink" xmlns:am3d="http://schemas.microsoft.com/office/drawing/2017/model3d" xmlns:o="urn:schemas-microsoft-com:office:office" xmlns:r="http://schemas.openxmlformats.org/officeDocument/2006/relationships" xmlns:m="http://schemas.openxmlformats.org/officeDocument/2006/math" xmlns:v="urn:schemas-microsoft-com:vml" xmlns:wp14="http://schemas.microsoft.com/office/word/2010/wordprocessingDrawing" xmlns:wp="http://schemas.openxmlformats.org/drawingml/2006/wordprocessingDrawing" xmlns:w10="urn:schemas-microsoft-com:office:word" xmlns:w="http://schemas.openxmlformats.org/wordprocessingml/2006/main" xmlns:w14="http://schemas.microsoft.com/office/word/2010/wordml" xmlns:w15="http://schemas.microsoft.com/office/word/2012/wordml" xmlns:w16cex="http://schemas.microsoft.com/office/word/2018/wordml/cex" xmlns:w16cid="http://schemas.microsoft.com/office/word/2016/wordml/cid" xmlns:w16="http://schemas.microsoft.com/office/word/2018/wordml" xmlns:w16sdtdh="http://schemas.microsoft.com/office/word/2020/wordml/sdtdatahash" xmlns:w16se="http://schemas.microsoft.com/office/word/2015/wordml/symex" xmlns:wpg="http://schemas.microsoft.com/office/word/2010/wordprocessingGroup" xmlns:wpi="http://schemas.microsoft.com/office/word/2010/wordprocessingInk" xmlns:wne="http://schemas.microsoft.com/office/word/2006/wordml" xmlns:wps="http://schemas.microsoft.com/office/word/2010/wordprocessingShape" mc:Ignorable="w14 w15 w16se w16cid w16 w16cex w16sdtdh wp14">
   <w:body>
     <w:p>
       <w:pPr>
@@ -106,10 +106,26 @@
     </w:p>
     <w:p>
       <w:r>
-        <w:t>Za izvedbo naloge boste potrebovali program Lightshot ali podoben program za zajemanje slike ekrana</w:t>
-      </w:r>
-      <w:r>
-        <w:t xml:space="preserve"> ter Atmel AVR Studio</w:t>
+        <w:t xml:space="preserve">Za izvedbo naloge boste potrebovali program </w:t>
+      </w:r>
+      <w:proofErr w:type="spellStart"/>
+      <w:r>
+        <w:t>Lightshot</w:t>
+      </w:r>
+      <w:proofErr w:type="spellEnd"/>
+      <w:r>
+        <w:t xml:space="preserve"> ali podoben program za zajemanje slike ekrana</w:t>
+      </w:r>
+      <w:r>
+        <w:t xml:space="preserve"> ter </w:t>
+      </w:r>
+      <w:proofErr w:type="spellStart"/>
+      <w:r>
+        <w:t>Atmel</w:t>
+      </w:r>
+      <w:proofErr w:type="spellEnd"/>
+      <w:r>
+        <w:t xml:space="preserve"> AVR Studio</w:t>
       </w:r>
       <w:r>
         <w:t>.</w:t>
@@ -120,7 +136,15 @@
         <w:t xml:space="preserve">Odprite program AVR Studio in ustvarite </w:t>
       </w:r>
       <w:r>
-        <w:t xml:space="preserve">nov Assembler </w:t>
+        <w:t xml:space="preserve">nov </w:t>
+      </w:r>
+      <w:proofErr w:type="spellStart"/>
+      <w:r>
+        <w:t>Assembler</w:t>
+      </w:r>
+      <w:proofErr w:type="spellEnd"/>
+      <w:r>
+        <w:t xml:space="preserve"> </w:t>
       </w:r>
       <w:r>
         <w:t>projekt.</w:t>
@@ -194,13 +218,26 @@
           <w:tcPr>
             <w:tcW w:w="4570" w:type="dxa"/>
           </w:tcPr>
-          <w:p/>
+          <w:p>
+            <w:r>
+              <w:t>Kopira vsebino iz enega registra v drugega</w:t>
+            </w:r>
+          </w:p>
         </w:tc>
         <w:tc>
           <w:tcPr>
             <w:tcW w:w="3397" w:type="dxa"/>
           </w:tcPr>
-          <w:p/>
+          <w:p>
+            <w:proofErr w:type="spellStart"/>
+            <w:r>
+              <w:t>mov</w:t>
+            </w:r>
+            <w:proofErr w:type="spellEnd"/>
+            <w:r>
+              <w:t xml:space="preserve"> r16, r17</w:t>
+            </w:r>
+          </w:p>
         </w:tc>
       </w:tr>
       <w:tr>
@@ -218,13 +255,26 @@
           <w:tcPr>
             <w:tcW w:w="4570" w:type="dxa"/>
           </w:tcPr>
-          <w:p/>
+          <w:p>
+            <w:r>
+              <w:t>Naloži vsebino v register</w:t>
+            </w:r>
+          </w:p>
         </w:tc>
         <w:tc>
           <w:tcPr>
             <w:tcW w:w="3397" w:type="dxa"/>
           </w:tcPr>
-          <w:p/>
+          <w:p>
+            <w:proofErr w:type="spellStart"/>
+            <w:r>
+              <w:t>ldi</w:t>
+            </w:r>
+            <w:proofErr w:type="spellEnd"/>
+            <w:r>
+              <w:t xml:space="preserve"> r16, 56</w:t>
+            </w:r>
+          </w:p>
         </w:tc>
       </w:tr>
       <w:tr>
@@ -242,13 +292,26 @@
           <w:tcPr>
             <w:tcW w:w="4570" w:type="dxa"/>
           </w:tcPr>
-          <w:p/>
+          <w:p>
+            <w:r>
+              <w:t>Prišteje vsebino enega registra v drug register</w:t>
+            </w:r>
+          </w:p>
         </w:tc>
         <w:tc>
           <w:tcPr>
             <w:tcW w:w="3397" w:type="dxa"/>
           </w:tcPr>
-          <w:p/>
+          <w:p>
+            <w:proofErr w:type="spellStart"/>
+            <w:r>
+              <w:t>add</w:t>
+            </w:r>
+            <w:proofErr w:type="spellEnd"/>
+            <w:r>
+              <w:t xml:space="preserve"> r16, r18</w:t>
+            </w:r>
+          </w:p>
         </w:tc>
       </w:tr>
     </w:tbl>
@@ -281,12 +344,21 @@
       <w:r>
         <w:t xml:space="preserve">lahko neposredno naložimo številko z ukazom </w:t>
       </w:r>
+      <w:proofErr w:type="spellStart"/>
       <w:r>
         <w:rPr>
           <w:b/>
           <w:color w:val="C00000"/>
         </w:rPr>
-        <w:t xml:space="preserve">ldi </w:t>
+        <w:t>ldi</w:t>
+      </w:r>
+      <w:proofErr w:type="spellEnd"/>
+      <w:r>
+        <w:rPr>
+          <w:b/>
+          <w:color w:val="C00000"/>
+        </w:rPr>
+        <w:t xml:space="preserve"> </w:t>
       </w:r>
       <w:r>
         <w:rPr>
@@ -313,6 +385,9 @@
       <w:pPr>
         <w:shd w:val="clear" w:color="auto" w:fill="F2F2F2" w:themeFill="background1" w:themeFillShade="F2"/>
       </w:pPr>
+      <w:r>
+        <w:t>Invalid register</w:t>
+      </w:r>
     </w:p>
     <w:p>
       <w:pPr>
@@ -336,6 +411,7 @@
       <w:r>
         <w:t xml:space="preserve">V register r8 lahko spravimo kopijo vrednosti kateregakoli splošno namenskega registra z ukazom </w:t>
       </w:r>
+      <w:proofErr w:type="spellStart"/>
       <w:r>
         <w:rPr>
           <w:b/>
@@ -343,15 +419,25 @@
         </w:rPr>
         <w:t>mov</w:t>
       </w:r>
+      <w:proofErr w:type="spellEnd"/>
       <w:r>
         <w:t xml:space="preserve">. Ukaz </w:t>
       </w:r>
+      <w:proofErr w:type="spellStart"/>
       <w:r>
         <w:rPr>
           <w:b/>
           <w:color w:val="C00000"/>
         </w:rPr>
-        <w:t>mov r8, r10</w:t>
+        <w:t>mov</w:t>
+      </w:r>
+      <w:proofErr w:type="spellEnd"/>
+      <w:r>
+        <w:rPr>
+          <w:b/>
+          <w:color w:val="C00000"/>
+        </w:rPr>
+        <w:t xml:space="preserve"> r8, r10</w:t>
       </w:r>
       <w:r>
         <w:rPr>
@@ -447,7 +533,15 @@
         <w:t>.</w:t>
       </w:r>
       <w:r>
-        <w:t xml:space="preserve"> Nato jih premenjajte med sabo (r2 v r1, r3 v r2 in r1 v r3). Preverite z razhroščevalnikom (debug). Prilepite program in </w:t>
+        <w:t xml:space="preserve"> Nato jih premenjajte med sabo (r2 v r1, r3 v r2 in r1 v r3). Preverite z razhroščevalnikom (</w:t>
+      </w:r>
+      <w:proofErr w:type="spellStart"/>
+      <w:r>
+        <w:t>debug</w:t>
+      </w:r>
+      <w:proofErr w:type="spellEnd"/>
+      <w:r>
+        <w:t xml:space="preserve">). Prilepite program in </w:t>
       </w:r>
       <w:r>
         <w:t xml:space="preserve">kopijo ekrana </w:t>
@@ -478,6 +572,627 @@
       </w:r>
       <w:r>
         <w:t>programa.</w:t>
+      </w:r>
+    </w:p>
+    <w:p/>
+    <w:p/>
+    <w:tbl>
+      <w:tblPr>
+        <w:tblStyle w:val="Tabelamrea"/>
+        <w:tblW w:w="0" w:type="auto"/>
+        <w:tblInd w:w="108" w:type="dxa"/>
+        <w:shd w:val="clear" w:color="auto" w:fill="F2F2F2" w:themeFill="background1" w:themeFillShade="F2"/>
+        <w:tblLook w:val="04A0" w:firstRow="1" w:lastRow="0" w:firstColumn="1" w:lastColumn="0" w:noHBand="0" w:noVBand="1"/>
+      </w:tblPr>
+      <w:tblGrid>
+        <w:gridCol w:w="2408"/>
+        <w:gridCol w:w="6546"/>
+      </w:tblGrid>
+      <w:tr>
+        <w:tc>
+          <w:tcPr>
+            <w:tcW w:w="4498" w:type="dxa"/>
+            <w:shd w:val="clear" w:color="auto" w:fill="F2F2F2" w:themeFill="background1" w:themeFillShade="F2"/>
+          </w:tcPr>
+          <w:p>
+            <w:r>
+              <w:lastRenderedPageBreak/>
+              <w:t>Program:</w:t>
+            </w:r>
+          </w:p>
+          <w:p>
+            <w:pPr>
+              <w:autoSpaceDE w:val="0"/>
+              <w:autoSpaceDN w:val="0"/>
+              <w:adjustRightInd w:val="0"/>
+              <w:rPr>
+                <w:rFonts w:ascii="Consolas" w:hAnsi="Consolas" w:cs="Consolas"/>
+                <w:color w:val="000000"/>
+                <w:sz w:val="19"/>
+                <w:szCs w:val="19"/>
+                <w:highlight w:val="white"/>
+              </w:rPr>
+            </w:pPr>
+            <w:r>
+              <w:rPr>
+                <w:rFonts w:ascii="Consolas" w:hAnsi="Consolas" w:cs="Consolas"/>
+                <w:color w:val="000000"/>
+                <w:sz w:val="19"/>
+                <w:szCs w:val="19"/>
+                <w:highlight w:val="white"/>
+              </w:rPr>
+              <w:t>start:</w:t>
+            </w:r>
+          </w:p>
+          <w:p>
+            <w:pPr>
+              <w:autoSpaceDE w:val="0"/>
+              <w:autoSpaceDN w:val="0"/>
+              <w:adjustRightInd w:val="0"/>
+              <w:rPr>
+                <w:rFonts w:ascii="Consolas" w:hAnsi="Consolas" w:cs="Consolas"/>
+                <w:color w:val="000000"/>
+                <w:sz w:val="19"/>
+                <w:szCs w:val="19"/>
+                <w:highlight w:val="white"/>
+              </w:rPr>
+            </w:pPr>
+            <w:r>
+              <w:rPr>
+                <w:rFonts w:ascii="Consolas" w:hAnsi="Consolas" w:cs="Consolas"/>
+                <w:color w:val="000000"/>
+                <w:sz w:val="19"/>
+                <w:szCs w:val="19"/>
+                <w:highlight w:val="white"/>
+              </w:rPr>
+              <w:t xml:space="preserve">    </w:t>
+            </w:r>
+            <w:proofErr w:type="spellStart"/>
+            <w:r>
+              <w:rPr>
+                <w:rFonts w:ascii="Consolas" w:hAnsi="Consolas" w:cs="Consolas"/>
+                <w:color w:val="0000FF"/>
+                <w:sz w:val="19"/>
+                <w:szCs w:val="19"/>
+                <w:highlight w:val="white"/>
+              </w:rPr>
+              <w:t>ldi</w:t>
+            </w:r>
+            <w:proofErr w:type="spellEnd"/>
+            <w:r>
+              <w:rPr>
+                <w:rFonts w:ascii="Consolas" w:hAnsi="Consolas" w:cs="Consolas"/>
+                <w:color w:val="000000"/>
+                <w:sz w:val="19"/>
+                <w:szCs w:val="19"/>
+                <w:highlight w:val="white"/>
+              </w:rPr>
+              <w:t xml:space="preserve"> r16, 0x10</w:t>
+            </w:r>
+          </w:p>
+          <w:p>
+            <w:pPr>
+              <w:autoSpaceDE w:val="0"/>
+              <w:autoSpaceDN w:val="0"/>
+              <w:adjustRightInd w:val="0"/>
+              <w:rPr>
+                <w:rFonts w:ascii="Consolas" w:hAnsi="Consolas" w:cs="Consolas"/>
+                <w:color w:val="000000"/>
+                <w:sz w:val="19"/>
+                <w:szCs w:val="19"/>
+                <w:highlight w:val="white"/>
+              </w:rPr>
+            </w:pPr>
+            <w:r>
+              <w:rPr>
+                <w:rFonts w:ascii="Consolas" w:hAnsi="Consolas" w:cs="Consolas"/>
+                <w:color w:val="000000"/>
+                <w:sz w:val="19"/>
+                <w:szCs w:val="19"/>
+                <w:highlight w:val="white"/>
+              </w:rPr>
+              <w:tab/>
+            </w:r>
+            <w:proofErr w:type="spellStart"/>
+            <w:r>
+              <w:rPr>
+                <w:rFonts w:ascii="Consolas" w:hAnsi="Consolas" w:cs="Consolas"/>
+                <w:color w:val="0000FF"/>
+                <w:sz w:val="19"/>
+                <w:szCs w:val="19"/>
+                <w:highlight w:val="white"/>
+              </w:rPr>
+              <w:t>mov</w:t>
+            </w:r>
+            <w:proofErr w:type="spellEnd"/>
+            <w:r>
+              <w:rPr>
+                <w:rFonts w:ascii="Consolas" w:hAnsi="Consolas" w:cs="Consolas"/>
+                <w:color w:val="000000"/>
+                <w:sz w:val="19"/>
+                <w:szCs w:val="19"/>
+                <w:highlight w:val="white"/>
+              </w:rPr>
+              <w:t xml:space="preserve"> r1, r16</w:t>
+            </w:r>
+          </w:p>
+          <w:p>
+            <w:pPr>
+              <w:autoSpaceDE w:val="0"/>
+              <w:autoSpaceDN w:val="0"/>
+              <w:adjustRightInd w:val="0"/>
+              <w:rPr>
+                <w:rFonts w:ascii="Consolas" w:hAnsi="Consolas" w:cs="Consolas"/>
+                <w:color w:val="000000"/>
+                <w:sz w:val="19"/>
+                <w:szCs w:val="19"/>
+                <w:highlight w:val="white"/>
+              </w:rPr>
+            </w:pPr>
+            <w:r>
+              <w:rPr>
+                <w:rFonts w:ascii="Consolas" w:hAnsi="Consolas" w:cs="Consolas"/>
+                <w:color w:val="000000"/>
+                <w:sz w:val="19"/>
+                <w:szCs w:val="19"/>
+                <w:highlight w:val="white"/>
+              </w:rPr>
+              <w:tab/>
+            </w:r>
+            <w:proofErr w:type="spellStart"/>
+            <w:r>
+              <w:rPr>
+                <w:rFonts w:ascii="Consolas" w:hAnsi="Consolas" w:cs="Consolas"/>
+                <w:color w:val="0000FF"/>
+                <w:sz w:val="19"/>
+                <w:szCs w:val="19"/>
+                <w:highlight w:val="white"/>
+              </w:rPr>
+              <w:t>ldi</w:t>
+            </w:r>
+            <w:proofErr w:type="spellEnd"/>
+            <w:r>
+              <w:rPr>
+                <w:rFonts w:ascii="Consolas" w:hAnsi="Consolas" w:cs="Consolas"/>
+                <w:color w:val="000000"/>
+                <w:sz w:val="19"/>
+                <w:szCs w:val="19"/>
+                <w:highlight w:val="white"/>
+              </w:rPr>
+              <w:t xml:space="preserve"> r16, 0x20</w:t>
+            </w:r>
+          </w:p>
+          <w:p>
+            <w:pPr>
+              <w:autoSpaceDE w:val="0"/>
+              <w:autoSpaceDN w:val="0"/>
+              <w:adjustRightInd w:val="0"/>
+              <w:rPr>
+                <w:rFonts w:ascii="Consolas" w:hAnsi="Consolas" w:cs="Consolas"/>
+                <w:color w:val="000000"/>
+                <w:sz w:val="19"/>
+                <w:szCs w:val="19"/>
+                <w:highlight w:val="white"/>
+              </w:rPr>
+            </w:pPr>
+            <w:r>
+              <w:rPr>
+                <w:rFonts w:ascii="Consolas" w:hAnsi="Consolas" w:cs="Consolas"/>
+                <w:color w:val="000000"/>
+                <w:sz w:val="19"/>
+                <w:szCs w:val="19"/>
+                <w:highlight w:val="white"/>
+              </w:rPr>
+              <w:tab/>
+            </w:r>
+            <w:proofErr w:type="spellStart"/>
+            <w:r>
+              <w:rPr>
+                <w:rFonts w:ascii="Consolas" w:hAnsi="Consolas" w:cs="Consolas"/>
+                <w:color w:val="0000FF"/>
+                <w:sz w:val="19"/>
+                <w:szCs w:val="19"/>
+                <w:highlight w:val="white"/>
+              </w:rPr>
+              <w:t>mov</w:t>
+            </w:r>
+            <w:proofErr w:type="spellEnd"/>
+            <w:r>
+              <w:rPr>
+                <w:rFonts w:ascii="Consolas" w:hAnsi="Consolas" w:cs="Consolas"/>
+                <w:color w:val="000000"/>
+                <w:sz w:val="19"/>
+                <w:szCs w:val="19"/>
+                <w:highlight w:val="white"/>
+              </w:rPr>
+              <w:t xml:space="preserve"> r2, r16</w:t>
+            </w:r>
+          </w:p>
+          <w:p>
+            <w:pPr>
+              <w:autoSpaceDE w:val="0"/>
+              <w:autoSpaceDN w:val="0"/>
+              <w:adjustRightInd w:val="0"/>
+              <w:rPr>
+                <w:rFonts w:ascii="Consolas" w:hAnsi="Consolas" w:cs="Consolas"/>
+                <w:color w:val="000000"/>
+                <w:sz w:val="19"/>
+                <w:szCs w:val="19"/>
+                <w:highlight w:val="white"/>
+              </w:rPr>
+            </w:pPr>
+            <w:r>
+              <w:rPr>
+                <w:rFonts w:ascii="Consolas" w:hAnsi="Consolas" w:cs="Consolas"/>
+                <w:color w:val="000000"/>
+                <w:sz w:val="19"/>
+                <w:szCs w:val="19"/>
+                <w:highlight w:val="white"/>
+              </w:rPr>
+              <w:tab/>
+            </w:r>
+            <w:proofErr w:type="spellStart"/>
+            <w:r>
+              <w:rPr>
+                <w:rFonts w:ascii="Consolas" w:hAnsi="Consolas" w:cs="Consolas"/>
+                <w:color w:val="0000FF"/>
+                <w:sz w:val="19"/>
+                <w:szCs w:val="19"/>
+                <w:highlight w:val="white"/>
+              </w:rPr>
+              <w:t>ldi</w:t>
+            </w:r>
+            <w:proofErr w:type="spellEnd"/>
+            <w:r>
+              <w:rPr>
+                <w:rFonts w:ascii="Consolas" w:hAnsi="Consolas" w:cs="Consolas"/>
+                <w:color w:val="000000"/>
+                <w:sz w:val="19"/>
+                <w:szCs w:val="19"/>
+                <w:highlight w:val="white"/>
+              </w:rPr>
+              <w:t xml:space="preserve"> r16, 0x30</w:t>
+            </w:r>
+          </w:p>
+          <w:p>
+            <w:pPr>
+              <w:autoSpaceDE w:val="0"/>
+              <w:autoSpaceDN w:val="0"/>
+              <w:adjustRightInd w:val="0"/>
+              <w:rPr>
+                <w:rFonts w:ascii="Consolas" w:hAnsi="Consolas" w:cs="Consolas"/>
+                <w:color w:val="000000"/>
+                <w:sz w:val="19"/>
+                <w:szCs w:val="19"/>
+                <w:highlight w:val="white"/>
+              </w:rPr>
+            </w:pPr>
+            <w:r>
+              <w:rPr>
+                <w:rFonts w:ascii="Consolas" w:hAnsi="Consolas" w:cs="Consolas"/>
+                <w:color w:val="000000"/>
+                <w:sz w:val="19"/>
+                <w:szCs w:val="19"/>
+                <w:highlight w:val="white"/>
+              </w:rPr>
+              <w:tab/>
+            </w:r>
+            <w:proofErr w:type="spellStart"/>
+            <w:r>
+              <w:rPr>
+                <w:rFonts w:ascii="Consolas" w:hAnsi="Consolas" w:cs="Consolas"/>
+                <w:color w:val="0000FF"/>
+                <w:sz w:val="19"/>
+                <w:szCs w:val="19"/>
+                <w:highlight w:val="white"/>
+              </w:rPr>
+              <w:t>mov</w:t>
+            </w:r>
+            <w:proofErr w:type="spellEnd"/>
+            <w:r>
+              <w:rPr>
+                <w:rFonts w:ascii="Consolas" w:hAnsi="Consolas" w:cs="Consolas"/>
+                <w:color w:val="000000"/>
+                <w:sz w:val="19"/>
+                <w:szCs w:val="19"/>
+                <w:highlight w:val="white"/>
+              </w:rPr>
+              <w:t xml:space="preserve"> r3, r16</w:t>
+            </w:r>
+          </w:p>
+          <w:p>
+            <w:pPr>
+              <w:autoSpaceDE w:val="0"/>
+              <w:autoSpaceDN w:val="0"/>
+              <w:adjustRightInd w:val="0"/>
+              <w:rPr>
+                <w:rFonts w:ascii="Consolas" w:hAnsi="Consolas" w:cs="Consolas"/>
+                <w:color w:val="000000"/>
+                <w:sz w:val="19"/>
+                <w:szCs w:val="19"/>
+                <w:highlight w:val="white"/>
+              </w:rPr>
+            </w:pPr>
+          </w:p>
+          <w:p>
+            <w:pPr>
+              <w:autoSpaceDE w:val="0"/>
+              <w:autoSpaceDN w:val="0"/>
+              <w:adjustRightInd w:val="0"/>
+              <w:rPr>
+                <w:rFonts w:ascii="Consolas" w:hAnsi="Consolas" w:cs="Consolas"/>
+                <w:color w:val="000000"/>
+                <w:sz w:val="19"/>
+                <w:szCs w:val="19"/>
+                <w:highlight w:val="white"/>
+              </w:rPr>
+            </w:pPr>
+            <w:r>
+              <w:rPr>
+                <w:rFonts w:ascii="Consolas" w:hAnsi="Consolas" w:cs="Consolas"/>
+                <w:color w:val="000000"/>
+                <w:sz w:val="19"/>
+                <w:szCs w:val="19"/>
+                <w:highlight w:val="white"/>
+              </w:rPr>
+              <w:tab/>
+            </w:r>
+            <w:proofErr w:type="spellStart"/>
+            <w:r>
+              <w:rPr>
+                <w:rFonts w:ascii="Consolas" w:hAnsi="Consolas" w:cs="Consolas"/>
+                <w:color w:val="0000FF"/>
+                <w:sz w:val="19"/>
+                <w:szCs w:val="19"/>
+                <w:highlight w:val="white"/>
+              </w:rPr>
+              <w:t>mov</w:t>
+            </w:r>
+            <w:proofErr w:type="spellEnd"/>
+            <w:r>
+              <w:rPr>
+                <w:rFonts w:ascii="Consolas" w:hAnsi="Consolas" w:cs="Consolas"/>
+                <w:color w:val="000000"/>
+                <w:sz w:val="19"/>
+                <w:szCs w:val="19"/>
+                <w:highlight w:val="white"/>
+              </w:rPr>
+              <w:t xml:space="preserve"> r4, r2</w:t>
+            </w:r>
+          </w:p>
+          <w:p>
+            <w:pPr>
+              <w:autoSpaceDE w:val="0"/>
+              <w:autoSpaceDN w:val="0"/>
+              <w:adjustRightInd w:val="0"/>
+              <w:rPr>
+                <w:rFonts w:ascii="Consolas" w:hAnsi="Consolas" w:cs="Consolas"/>
+                <w:color w:val="000000"/>
+                <w:sz w:val="19"/>
+                <w:szCs w:val="19"/>
+                <w:highlight w:val="white"/>
+              </w:rPr>
+            </w:pPr>
+            <w:r>
+              <w:rPr>
+                <w:rFonts w:ascii="Consolas" w:hAnsi="Consolas" w:cs="Consolas"/>
+                <w:color w:val="000000"/>
+                <w:sz w:val="19"/>
+                <w:szCs w:val="19"/>
+                <w:highlight w:val="white"/>
+              </w:rPr>
+              <w:tab/>
+            </w:r>
+            <w:proofErr w:type="spellStart"/>
+            <w:r>
+              <w:rPr>
+                <w:rFonts w:ascii="Consolas" w:hAnsi="Consolas" w:cs="Consolas"/>
+                <w:color w:val="0000FF"/>
+                <w:sz w:val="19"/>
+                <w:szCs w:val="19"/>
+                <w:highlight w:val="white"/>
+              </w:rPr>
+              <w:t>mov</w:t>
+            </w:r>
+            <w:proofErr w:type="spellEnd"/>
+            <w:r>
+              <w:rPr>
+                <w:rFonts w:ascii="Consolas" w:hAnsi="Consolas" w:cs="Consolas"/>
+                <w:color w:val="000000"/>
+                <w:sz w:val="19"/>
+                <w:szCs w:val="19"/>
+                <w:highlight w:val="white"/>
+              </w:rPr>
+              <w:t xml:space="preserve"> r2, r1</w:t>
+            </w:r>
+          </w:p>
+          <w:p>
+            <w:r>
+              <w:rPr>
+                <w:rFonts w:ascii="Consolas" w:hAnsi="Consolas" w:cs="Consolas"/>
+                <w:color w:val="000000"/>
+                <w:sz w:val="19"/>
+                <w:szCs w:val="19"/>
+                <w:highlight w:val="white"/>
+              </w:rPr>
+              <w:tab/>
+            </w:r>
+            <w:proofErr w:type="spellStart"/>
+            <w:r>
+              <w:rPr>
+                <w:rFonts w:ascii="Consolas" w:hAnsi="Consolas" w:cs="Consolas"/>
+                <w:color w:val="0000FF"/>
+                <w:sz w:val="19"/>
+                <w:szCs w:val="19"/>
+                <w:highlight w:val="white"/>
+              </w:rPr>
+              <w:t>mov</w:t>
+            </w:r>
+            <w:proofErr w:type="spellEnd"/>
+            <w:r>
+              <w:rPr>
+                <w:rFonts w:ascii="Consolas" w:hAnsi="Consolas" w:cs="Consolas"/>
+                <w:color w:val="000000"/>
+                <w:sz w:val="19"/>
+                <w:szCs w:val="19"/>
+                <w:highlight w:val="white"/>
+              </w:rPr>
+              <w:t xml:space="preserve"> r3, r4</w:t>
+            </w:r>
+          </w:p>
+        </w:tc>
+        <w:tc>
+          <w:tcPr>
+            <w:tcW w:w="4606" w:type="dxa"/>
+            <w:shd w:val="clear" w:color="auto" w:fill="F2F2F2" w:themeFill="background1" w:themeFillShade="F2"/>
+          </w:tcPr>
+          <w:p>
+            <w:r>
+              <w:t>Slika:</w:t>
+            </w:r>
+          </w:p>
+          <w:p>
+            <w:r>
+              <w:drawing>
+                <wp:inline distT="0" distB="0" distL="0" distR="0" wp14:anchorId="7ED8BFEE" wp14:editId="7D3F7A49">
+                  <wp:extent cx="4018287" cy="2171700"/>
+                  <wp:effectExtent l="0" t="0" r="1270" b="0"/>
+                  <wp:docPr id="3" name="Slika 3"/>
+                  <wp:cNvGraphicFramePr>
+                    <a:graphicFrameLocks xmlns:a="http://schemas.openxmlformats.org/drawingml/2006/main" noChangeAspect="1"/>
+                  </wp:cNvGraphicFramePr>
+                  <a:graphic xmlns:a="http://schemas.openxmlformats.org/drawingml/2006/main">
+                    <a:graphicData uri="http://schemas.openxmlformats.org/drawingml/2006/picture">
+                      <pic:pic xmlns:pic="http://schemas.openxmlformats.org/drawingml/2006/picture">
+                        <pic:nvPicPr>
+                          <pic:cNvPr id="1" name=""/>
+                          <pic:cNvPicPr/>
+                        </pic:nvPicPr>
+                        <pic:blipFill>
+                          <a:blip r:embed="rId5"/>
+                          <a:stretch>
+                            <a:fillRect/>
+                          </a:stretch>
+                        </pic:blipFill>
+                        <pic:spPr>
+                          <a:xfrm>
+                            <a:off x="0" y="0"/>
+                            <a:ext cx="4035153" cy="2180815"/>
+                          </a:xfrm>
+                          <a:prstGeom prst="rect">
+                            <a:avLst/>
+                          </a:prstGeom>
+                        </pic:spPr>
+                      </pic:pic>
+                    </a:graphicData>
+                  </a:graphic>
+                </wp:inline>
+              </w:drawing>
+            </w:r>
+          </w:p>
+        </w:tc>
+      </w:tr>
+    </w:tbl>
+    <w:p>
+      <w:pPr>
+        <w:pStyle w:val="Naslov2"/>
+      </w:pPr>
+    </w:p>
+    <w:p>
+      <w:pPr>
+        <w:pStyle w:val="Naslov2"/>
+      </w:pPr>
+      <w:r>
+        <w:t>Naloga 3</w:t>
+      </w:r>
+    </w:p>
+    <w:p>
+      <w:r>
+        <w:t xml:space="preserve">Napišite program, ki bo v registre </w:t>
+      </w:r>
+      <w:r>
+        <w:rPr>
+          <w:b/>
+          <w:color w:val="C00000"/>
+        </w:rPr>
+        <w:t>r0</w:t>
+      </w:r>
+      <w:r>
+        <w:t xml:space="preserve">, </w:t>
+      </w:r>
+      <w:r>
+        <w:rPr>
+          <w:b/>
+          <w:color w:val="C00000"/>
+        </w:rPr>
+        <w:t>r1</w:t>
+      </w:r>
+      <w:r>
+        <w:t xml:space="preserve">, </w:t>
+      </w:r>
+      <w:r>
+        <w:rPr>
+          <w:b/>
+          <w:color w:val="C00000"/>
+        </w:rPr>
+        <w:t xml:space="preserve">r20 </w:t>
+      </w:r>
+      <w:r>
+        <w:t>in</w:t>
+      </w:r>
+      <w:r>
+        <w:rPr>
+          <w:b/>
+          <w:color w:val="C00000"/>
+        </w:rPr>
+        <w:t xml:space="preserve"> r21</w:t>
+      </w:r>
+      <w:r>
+        <w:t xml:space="preserve"> naložil vrednost </w:t>
+      </w:r>
+      <w:r>
+        <w:rPr>
+          <w:b/>
+          <w:color w:val="C00000"/>
+        </w:rPr>
+        <w:t>0x55</w:t>
+      </w:r>
+      <w:r>
+        <w:t>.</w:t>
+      </w:r>
+    </w:p>
+    <w:p>
+      <w:r>
+        <w:t>Preverite z razhroščevalnikom (</w:t>
+      </w:r>
+      <w:proofErr w:type="spellStart"/>
+      <w:r>
+        <w:t>debug</w:t>
+      </w:r>
+      <w:proofErr w:type="spellEnd"/>
+      <w:r>
+        <w:t xml:space="preserve">). Prilepite program in kopijo ekrana </w:t>
+      </w:r>
+      <w:r>
+        <w:rPr>
+          <w:b/>
+        </w:rPr>
+        <w:t xml:space="preserve">ob </w:t>
+      </w:r>
+      <w:r>
+        <w:rPr>
+          <w:b/>
+        </w:rPr>
+        <w:t>izvedb</w:t>
+      </w:r>
+      <w:r>
+        <w:rPr>
+          <w:b/>
+        </w:rPr>
+        <w:t>i</w:t>
+      </w:r>
+      <w:r>
+        <w:t xml:space="preserve"> zadnjega ukaza programa.</w:t>
       </w:r>
     </w:p>
     <w:tbl>
@@ -489,8 +1204,8 @@
         <w:tblLook w:val="04A0" w:firstRow="1" w:lastRow="0" w:firstColumn="1" w:lastColumn="0" w:noHBand="0" w:noVBand="1"/>
       </w:tblPr>
       <w:tblGrid>
-        <w:gridCol w:w="4428"/>
-        <w:gridCol w:w="4526"/>
+        <w:gridCol w:w="2393"/>
+        <w:gridCol w:w="6561"/>
       </w:tblGrid>
       <w:tr>
         <w:tc>
@@ -503,7 +1218,262 @@
               <w:t>Program:</w:t>
             </w:r>
           </w:p>
-          <w:p/>
+          <w:p>
+            <w:pPr>
+              <w:autoSpaceDE w:val="0"/>
+              <w:autoSpaceDN w:val="0"/>
+              <w:adjustRightInd w:val="0"/>
+              <w:rPr>
+                <w:rFonts w:ascii="Consolas" w:hAnsi="Consolas" w:cs="Consolas"/>
+                <w:color w:val="000000"/>
+                <w:sz w:val="19"/>
+                <w:szCs w:val="19"/>
+                <w:highlight w:val="white"/>
+              </w:rPr>
+            </w:pPr>
+            <w:r>
+              <w:rPr>
+                <w:rFonts w:ascii="Consolas" w:hAnsi="Consolas" w:cs="Consolas"/>
+                <w:color w:val="000000"/>
+                <w:sz w:val="19"/>
+                <w:szCs w:val="19"/>
+                <w:highlight w:val="white"/>
+              </w:rPr>
+              <w:t>start:</w:t>
+            </w:r>
+          </w:p>
+          <w:p>
+            <w:pPr>
+              <w:autoSpaceDE w:val="0"/>
+              <w:autoSpaceDN w:val="0"/>
+              <w:adjustRightInd w:val="0"/>
+              <w:rPr>
+                <w:rFonts w:ascii="Consolas" w:hAnsi="Consolas" w:cs="Consolas"/>
+                <w:color w:val="000000"/>
+                <w:sz w:val="19"/>
+                <w:szCs w:val="19"/>
+                <w:highlight w:val="white"/>
+              </w:rPr>
+            </w:pPr>
+            <w:r>
+              <w:rPr>
+                <w:rFonts w:ascii="Consolas" w:hAnsi="Consolas" w:cs="Consolas"/>
+                <w:color w:val="000000"/>
+                <w:sz w:val="19"/>
+                <w:szCs w:val="19"/>
+                <w:highlight w:val="white"/>
+              </w:rPr>
+              <w:t xml:space="preserve">    </w:t>
+            </w:r>
+            <w:proofErr w:type="spellStart"/>
+            <w:r>
+              <w:rPr>
+                <w:rFonts w:ascii="Consolas" w:hAnsi="Consolas" w:cs="Consolas"/>
+                <w:color w:val="0000FF"/>
+                <w:sz w:val="19"/>
+                <w:szCs w:val="19"/>
+                <w:highlight w:val="white"/>
+              </w:rPr>
+              <w:t>ldi</w:t>
+            </w:r>
+            <w:proofErr w:type="spellEnd"/>
+            <w:r>
+              <w:rPr>
+                <w:rFonts w:ascii="Consolas" w:hAnsi="Consolas" w:cs="Consolas"/>
+                <w:color w:val="000000"/>
+                <w:sz w:val="19"/>
+                <w:szCs w:val="19"/>
+                <w:highlight w:val="white"/>
+              </w:rPr>
+              <w:t xml:space="preserve"> r16, 0x55</w:t>
+            </w:r>
+          </w:p>
+          <w:p>
+            <w:pPr>
+              <w:autoSpaceDE w:val="0"/>
+              <w:autoSpaceDN w:val="0"/>
+              <w:adjustRightInd w:val="0"/>
+              <w:rPr>
+                <w:rFonts w:ascii="Consolas" w:hAnsi="Consolas" w:cs="Consolas"/>
+                <w:color w:val="000000"/>
+                <w:sz w:val="19"/>
+                <w:szCs w:val="19"/>
+                <w:highlight w:val="white"/>
+              </w:rPr>
+            </w:pPr>
+          </w:p>
+          <w:p>
+            <w:pPr>
+              <w:autoSpaceDE w:val="0"/>
+              <w:autoSpaceDN w:val="0"/>
+              <w:adjustRightInd w:val="0"/>
+              <w:rPr>
+                <w:rFonts w:ascii="Consolas" w:hAnsi="Consolas" w:cs="Consolas"/>
+                <w:color w:val="000000"/>
+                <w:sz w:val="19"/>
+                <w:szCs w:val="19"/>
+                <w:highlight w:val="white"/>
+              </w:rPr>
+            </w:pPr>
+            <w:r>
+              <w:rPr>
+                <w:rFonts w:ascii="Consolas" w:hAnsi="Consolas" w:cs="Consolas"/>
+                <w:color w:val="000000"/>
+                <w:sz w:val="19"/>
+                <w:szCs w:val="19"/>
+                <w:highlight w:val="white"/>
+              </w:rPr>
+              <w:tab/>
+            </w:r>
+            <w:proofErr w:type="spellStart"/>
+            <w:r>
+              <w:rPr>
+                <w:rFonts w:ascii="Consolas" w:hAnsi="Consolas" w:cs="Consolas"/>
+                <w:color w:val="0000FF"/>
+                <w:sz w:val="19"/>
+                <w:szCs w:val="19"/>
+                <w:highlight w:val="white"/>
+              </w:rPr>
+              <w:t>mov</w:t>
+            </w:r>
+            <w:proofErr w:type="spellEnd"/>
+            <w:r>
+              <w:rPr>
+                <w:rFonts w:ascii="Consolas" w:hAnsi="Consolas" w:cs="Consolas"/>
+                <w:color w:val="000000"/>
+                <w:sz w:val="19"/>
+                <w:szCs w:val="19"/>
+                <w:highlight w:val="white"/>
+              </w:rPr>
+              <w:t xml:space="preserve"> r0, r16</w:t>
+            </w:r>
+          </w:p>
+          <w:p>
+            <w:pPr>
+              <w:autoSpaceDE w:val="0"/>
+              <w:autoSpaceDN w:val="0"/>
+              <w:adjustRightInd w:val="0"/>
+              <w:rPr>
+                <w:rFonts w:ascii="Consolas" w:hAnsi="Consolas" w:cs="Consolas"/>
+                <w:color w:val="000000"/>
+                <w:sz w:val="19"/>
+                <w:szCs w:val="19"/>
+                <w:highlight w:val="white"/>
+              </w:rPr>
+            </w:pPr>
+            <w:r>
+              <w:rPr>
+                <w:rFonts w:ascii="Consolas" w:hAnsi="Consolas" w:cs="Consolas"/>
+                <w:color w:val="000000"/>
+                <w:sz w:val="19"/>
+                <w:szCs w:val="19"/>
+                <w:highlight w:val="white"/>
+              </w:rPr>
+              <w:tab/>
+            </w:r>
+            <w:proofErr w:type="spellStart"/>
+            <w:r>
+              <w:rPr>
+                <w:rFonts w:ascii="Consolas" w:hAnsi="Consolas" w:cs="Consolas"/>
+                <w:color w:val="0000FF"/>
+                <w:sz w:val="19"/>
+                <w:szCs w:val="19"/>
+                <w:highlight w:val="white"/>
+              </w:rPr>
+              <w:t>mov</w:t>
+            </w:r>
+            <w:proofErr w:type="spellEnd"/>
+            <w:r>
+              <w:rPr>
+                <w:rFonts w:ascii="Consolas" w:hAnsi="Consolas" w:cs="Consolas"/>
+                <w:color w:val="000000"/>
+                <w:sz w:val="19"/>
+                <w:szCs w:val="19"/>
+                <w:highlight w:val="white"/>
+              </w:rPr>
+              <w:t xml:space="preserve"> r1, r16</w:t>
+            </w:r>
+          </w:p>
+          <w:p>
+            <w:pPr>
+              <w:autoSpaceDE w:val="0"/>
+              <w:autoSpaceDN w:val="0"/>
+              <w:adjustRightInd w:val="0"/>
+              <w:rPr>
+                <w:rFonts w:ascii="Consolas" w:hAnsi="Consolas" w:cs="Consolas"/>
+                <w:color w:val="000000"/>
+                <w:sz w:val="19"/>
+                <w:szCs w:val="19"/>
+                <w:highlight w:val="white"/>
+              </w:rPr>
+            </w:pPr>
+            <w:r>
+              <w:rPr>
+                <w:rFonts w:ascii="Consolas" w:hAnsi="Consolas" w:cs="Consolas"/>
+                <w:color w:val="000000"/>
+                <w:sz w:val="19"/>
+                <w:szCs w:val="19"/>
+                <w:highlight w:val="white"/>
+              </w:rPr>
+              <w:tab/>
+            </w:r>
+            <w:proofErr w:type="spellStart"/>
+            <w:r>
+              <w:rPr>
+                <w:rFonts w:ascii="Consolas" w:hAnsi="Consolas" w:cs="Consolas"/>
+                <w:color w:val="0000FF"/>
+                <w:sz w:val="19"/>
+                <w:szCs w:val="19"/>
+                <w:highlight w:val="white"/>
+              </w:rPr>
+              <w:t>mov</w:t>
+            </w:r>
+            <w:proofErr w:type="spellEnd"/>
+            <w:r>
+              <w:rPr>
+                <w:rFonts w:ascii="Consolas" w:hAnsi="Consolas" w:cs="Consolas"/>
+                <w:color w:val="000000"/>
+                <w:sz w:val="19"/>
+                <w:szCs w:val="19"/>
+                <w:highlight w:val="white"/>
+              </w:rPr>
+              <w:t xml:space="preserve"> r20, r16</w:t>
+            </w:r>
+          </w:p>
+          <w:p>
+            <w:r>
+              <w:rPr>
+                <w:rFonts w:ascii="Consolas" w:hAnsi="Consolas" w:cs="Consolas"/>
+                <w:color w:val="000000"/>
+                <w:sz w:val="19"/>
+                <w:szCs w:val="19"/>
+                <w:highlight w:val="white"/>
+              </w:rPr>
+              <w:tab/>
+            </w:r>
+            <w:proofErr w:type="spellStart"/>
+            <w:r>
+              <w:rPr>
+                <w:rFonts w:ascii="Consolas" w:hAnsi="Consolas" w:cs="Consolas"/>
+                <w:color w:val="0000FF"/>
+                <w:sz w:val="19"/>
+                <w:szCs w:val="19"/>
+                <w:highlight w:val="white"/>
+              </w:rPr>
+              <w:t>mov</w:t>
+            </w:r>
+            <w:proofErr w:type="spellEnd"/>
+            <w:r>
+              <w:rPr>
+                <w:rFonts w:ascii="Consolas" w:hAnsi="Consolas" w:cs="Consolas"/>
+                <w:color w:val="000000"/>
+                <w:sz w:val="19"/>
+                <w:szCs w:val="19"/>
+                <w:highlight w:val="white"/>
+              </w:rPr>
+              <w:t xml:space="preserve"> r21, r16</w:t>
+            </w:r>
+          </w:p>
         </w:tc>
         <w:tc>
           <w:tcPr>
@@ -515,7 +1485,45 @@
               <w:t>Slika:</w:t>
             </w:r>
           </w:p>
-          <w:p/>
+          <w:p>
+            <w:r>
+              <w:drawing>
+                <wp:inline distT="0" distB="0" distL="0" distR="0" wp14:anchorId="723BB6CB" wp14:editId="631E2A16">
+                  <wp:extent cx="4029075" cy="2177530"/>
+                  <wp:effectExtent l="0" t="0" r="0" b="0"/>
+                  <wp:docPr id="1" name="Slika 1"/>
+                  <wp:cNvGraphicFramePr>
+                    <a:graphicFrameLocks xmlns:a="http://schemas.openxmlformats.org/drawingml/2006/main" noChangeAspect="1"/>
+                  </wp:cNvGraphicFramePr>
+                  <a:graphic xmlns:a="http://schemas.openxmlformats.org/drawingml/2006/main">
+                    <a:graphicData uri="http://schemas.openxmlformats.org/drawingml/2006/picture">
+                      <pic:pic xmlns:pic="http://schemas.openxmlformats.org/drawingml/2006/picture">
+                        <pic:nvPicPr>
+                          <pic:cNvPr id="1" name=""/>
+                          <pic:cNvPicPr/>
+                        </pic:nvPicPr>
+                        <pic:blipFill>
+                          <a:blip r:embed="rId6"/>
+                          <a:stretch>
+                            <a:fillRect/>
+                          </a:stretch>
+                        </pic:blipFill>
+                        <pic:spPr>
+                          <a:xfrm>
+                            <a:off x="0" y="0"/>
+                            <a:ext cx="4040694" cy="2183809"/>
+                          </a:xfrm>
+                          <a:prstGeom prst="rect">
+                            <a:avLst/>
+                          </a:prstGeom>
+                        </pic:spPr>
+                      </pic:pic>
+                    </a:graphicData>
+                  </a:graphic>
+                </wp:inline>
+              </w:drawing>
+            </w:r>
+          </w:p>
         </w:tc>
       </w:tr>
     </w:tbl>
@@ -529,145 +1537,20 @@
         <w:pStyle w:val="Naslov2"/>
       </w:pPr>
       <w:r>
-        <w:t>Naloga 3</w:t>
+        <w:t>Naloga 4</w:t>
       </w:r>
     </w:p>
     <w:p>
       <w:r>
-        <w:t xml:space="preserve">Napišite program, ki bo v registre </w:t>
-      </w:r>
-      <w:r>
-        <w:rPr>
-          <w:b/>
-          <w:color w:val="C00000"/>
-        </w:rPr>
-        <w:t>r0</w:t>
-      </w:r>
-      <w:r>
-        <w:t xml:space="preserve">, </w:t>
-      </w:r>
-      <w:r>
-        <w:rPr>
-          <w:b/>
-          <w:color w:val="C00000"/>
-        </w:rPr>
-        <w:t>r1</w:t>
-      </w:r>
-      <w:r>
-        <w:t xml:space="preserve">, </w:t>
-      </w:r>
-      <w:r>
-        <w:rPr>
-          <w:b/>
-          <w:color w:val="C00000"/>
-        </w:rPr>
-        <w:t xml:space="preserve">r20 </w:t>
-      </w:r>
-      <w:r>
-        <w:t>in</w:t>
-      </w:r>
-      <w:r>
-        <w:rPr>
-          <w:b/>
-          <w:color w:val="C00000"/>
-        </w:rPr>
-        <w:t xml:space="preserve"> r21</w:t>
-      </w:r>
-      <w:r>
-        <w:t xml:space="preserve"> naložil vrednost </w:t>
-      </w:r>
-      <w:r>
-        <w:rPr>
-          <w:b/>
-          <w:color w:val="C00000"/>
-        </w:rPr>
-        <w:t>0x55</w:t>
-      </w:r>
-      <w:r>
-        <w:t>.</w:t>
-      </w:r>
-    </w:p>
-    <w:p>
-      <w:r>
-        <w:t xml:space="preserve">Preverite z razhroščevalnikom (debug). Prilepite program in kopijo ekrana </w:t>
-      </w:r>
-      <w:r>
-        <w:rPr>
-          <w:b/>
-        </w:rPr>
-        <w:t xml:space="preserve">ob </w:t>
-      </w:r>
-      <w:r>
-        <w:rPr>
-          <w:b/>
-        </w:rPr>
-        <w:t>izvedb</w:t>
-      </w:r>
-      <w:r>
-        <w:rPr>
-          <w:b/>
-        </w:rPr>
-        <w:t>i</w:t>
-      </w:r>
-      <w:r>
-        <w:t xml:space="preserve"> zadnjega ukaza programa.</w:t>
-      </w:r>
-    </w:p>
-    <w:tbl>
-      <w:tblPr>
-        <w:tblStyle w:val="Tabelamrea"/>
-        <w:tblW w:w="0" w:type="auto"/>
-        <w:tblInd w:w="108" w:type="dxa"/>
-        <w:shd w:val="clear" w:color="auto" w:fill="F2F2F2" w:themeFill="background1" w:themeFillShade="F2"/>
-        <w:tblLook w:val="04A0" w:firstRow="1" w:lastRow="0" w:firstColumn="1" w:lastColumn="0" w:noHBand="0" w:noVBand="1"/>
-      </w:tblPr>
-      <w:tblGrid>
-        <w:gridCol w:w="4428"/>
-        <w:gridCol w:w="4526"/>
-      </w:tblGrid>
-      <w:tr>
-        <w:tc>
-          <w:tcPr>
-            <w:tcW w:w="4498" w:type="dxa"/>
-            <w:shd w:val="clear" w:color="auto" w:fill="F2F2F2" w:themeFill="background1" w:themeFillShade="F2"/>
-          </w:tcPr>
-          <w:p>
-            <w:r>
-              <w:t>Program:</w:t>
-            </w:r>
-          </w:p>
-          <w:p/>
-        </w:tc>
-        <w:tc>
-          <w:tcPr>
-            <w:tcW w:w="4606" w:type="dxa"/>
-            <w:shd w:val="clear" w:color="auto" w:fill="F2F2F2" w:themeFill="background1" w:themeFillShade="F2"/>
-          </w:tcPr>
-          <w:p>
-            <w:r>
-              <w:t>Slika:</w:t>
-            </w:r>
-          </w:p>
-          <w:p/>
-        </w:tc>
-      </w:tr>
-    </w:tbl>
-    <w:p>
-      <w:pPr>
-        <w:pStyle w:val="Naslov2"/>
-      </w:pPr>
-    </w:p>
-    <w:p>
-      <w:pPr>
-        <w:pStyle w:val="Naslov2"/>
-      </w:pPr>
-      <w:r>
-        <w:t>Naloga 4</w:t>
-      </w:r>
-    </w:p>
-    <w:p>
-      <w:r>
-        <w:t>Iz mnemonikov poskusite sklepati za kateri ukaz gre in kaj naj bi delal.</w:t>
+        <w:t xml:space="preserve">Iz </w:t>
+      </w:r>
+      <w:proofErr w:type="spellStart"/>
+      <w:r>
+        <w:t>mnemonikov</w:t>
+      </w:r>
+      <w:proofErr w:type="spellEnd"/>
+      <w:r>
+        <w:t xml:space="preserve"> poskusite sklepati za kateri ukaz gre in kaj naj bi delal.</w:t>
       </w:r>
     </w:p>
     <w:tbl>
@@ -728,13 +1611,27 @@
           <w:tcPr>
             <w:tcW w:w="3722" w:type="dxa"/>
           </w:tcPr>
-          <w:p/>
+          <w:p>
+            <w:r>
+              <w:t>Doda neko vrednost iz registra v drug register</w:t>
+            </w:r>
+          </w:p>
         </w:tc>
         <w:tc>
           <w:tcPr>
             <w:tcW w:w="4247" w:type="dxa"/>
           </w:tcPr>
-          <w:p/>
+          <w:p>
+            <w:r>
+              <w:t>Doda vrednost iz</w:t>
+            </w:r>
+            <w:r>
+              <w:t xml:space="preserve"> enega</w:t>
+            </w:r>
+            <w:r>
+              <w:t xml:space="preserve"> registra v drug register</w:t>
+            </w:r>
+          </w:p>
         </w:tc>
       </w:tr>
       <w:tr>
@@ -752,13 +1649,29 @@
           <w:tcPr>
             <w:tcW w:w="3722" w:type="dxa"/>
           </w:tcPr>
-          <w:p/>
+          <w:p>
+            <w:r>
+              <w:t xml:space="preserve">Isto kot </w:t>
+            </w:r>
+            <w:proofErr w:type="spellStart"/>
+            <w:r>
+              <w:t>add</w:t>
+            </w:r>
+            <w:proofErr w:type="spellEnd"/>
+            <w:r>
+              <w:t>, dela samo do 256</w:t>
+            </w:r>
+          </w:p>
         </w:tc>
         <w:tc>
           <w:tcPr>
             <w:tcW w:w="4247" w:type="dxa"/>
           </w:tcPr>
-          <w:p/>
+          <w:p>
+            <w:r>
+              <w:t>-||-</w:t>
+            </w:r>
+          </w:p>
         </w:tc>
       </w:tr>
       <w:tr>
@@ -776,13 +1689,21 @@
           <w:tcPr>
             <w:tcW w:w="3722" w:type="dxa"/>
           </w:tcPr>
-          <w:p/>
+          <w:p>
+            <w:r>
+              <w:t>Odšteje en register od drugega</w:t>
+            </w:r>
+          </w:p>
         </w:tc>
         <w:tc>
           <w:tcPr>
             <w:tcW w:w="4247" w:type="dxa"/>
           </w:tcPr>
-          <w:p/>
+          <w:p>
+            <w:r>
+              <w:t>-||-</w:t>
+            </w:r>
+          </w:p>
         </w:tc>
       </w:tr>
       <w:tr>
@@ -800,7 +1721,17 @@
           <w:tcPr>
             <w:tcW w:w="3722" w:type="dxa"/>
           </w:tcPr>
-          <w:p/>
+          <w:p>
+            <w:r>
+              <w:t>Odšteje en register od drugega</w:t>
+            </w:r>
+            <w:r>
+              <w:t xml:space="preserve">, dela </w:t>
+            </w:r>
+            <w:r>
+              <w:t>tudi z direktnimi vrednostmi</w:t>
+            </w:r>
+          </w:p>
         </w:tc>
         <w:tc>
           <w:tcPr>
@@ -824,13 +1755,21 @@
           <w:tcPr>
             <w:tcW w:w="3722" w:type="dxa"/>
           </w:tcPr>
-          <w:p/>
+          <w:p>
+            <w:r>
+              <w:t>Logična operacija IN</w:t>
+            </w:r>
+          </w:p>
         </w:tc>
         <w:tc>
           <w:tcPr>
             <w:tcW w:w="4247" w:type="dxa"/>
           </w:tcPr>
-          <w:p/>
+          <w:p>
+            <w:r>
+              <w:t>-||-</w:t>
+            </w:r>
+          </w:p>
         </w:tc>
       </w:tr>
       <w:tr>
@@ -840,6 +1779,7 @@
           </w:tcPr>
           <w:p>
             <w:r>
+              <w:lastRenderedPageBreak/>
               <w:t>ANDI</w:t>
             </w:r>
           </w:p>
@@ -848,13 +1788,24 @@
           <w:tcPr>
             <w:tcW w:w="3722" w:type="dxa"/>
           </w:tcPr>
-          <w:p/>
+          <w:p>
+            <w:r>
+              <w:t xml:space="preserve">Logična operacija IN, </w:t>
+            </w:r>
+            <w:r>
+              <w:t>dela tudi z direktnimi vrednostmi</w:t>
+            </w:r>
+          </w:p>
         </w:tc>
         <w:tc>
           <w:tcPr>
             <w:tcW w:w="4247" w:type="dxa"/>
           </w:tcPr>
-          <w:p/>
+          <w:p>
+            <w:r>
+              <w:t>-||-</w:t>
+            </w:r>
+          </w:p>
         </w:tc>
       </w:tr>
       <w:tr>
@@ -872,13 +1823,21 @@
           <w:tcPr>
             <w:tcW w:w="3722" w:type="dxa"/>
           </w:tcPr>
-          <w:p/>
+          <w:p>
+            <w:r>
+              <w:t>Logična operacija ALI</w:t>
+            </w:r>
+          </w:p>
         </w:tc>
         <w:tc>
           <w:tcPr>
             <w:tcW w:w="4247" w:type="dxa"/>
           </w:tcPr>
-          <w:p/>
+          <w:p>
+            <w:r>
+              <w:t>-||-</w:t>
+            </w:r>
+          </w:p>
         </w:tc>
       </w:tr>
       <w:tr>
@@ -896,13 +1855,24 @@
           <w:tcPr>
             <w:tcW w:w="3722" w:type="dxa"/>
           </w:tcPr>
-          <w:p/>
+          <w:p>
+            <w:r>
+              <w:t xml:space="preserve">Logična operacija ALI, </w:t>
+            </w:r>
+            <w:r>
+              <w:t>dela tudi z direktnimi vrednostmi</w:t>
+            </w:r>
+          </w:p>
         </w:tc>
         <w:tc>
           <w:tcPr>
             <w:tcW w:w="4247" w:type="dxa"/>
           </w:tcPr>
-          <w:p/>
+          <w:p>
+            <w:r>
+              <w:t>-||-</w:t>
+            </w:r>
+          </w:p>
         </w:tc>
       </w:tr>
       <w:tr>
@@ -920,13 +1890,21 @@
           <w:tcPr>
             <w:tcW w:w="3722" w:type="dxa"/>
           </w:tcPr>
-          <w:p/>
+          <w:p>
+            <w:r>
+              <w:t>Zamenja vsebino registra z njegovim komplementom</w:t>
+            </w:r>
+          </w:p>
         </w:tc>
         <w:tc>
           <w:tcPr>
             <w:tcW w:w="4247" w:type="dxa"/>
           </w:tcPr>
-          <w:p/>
+          <w:p>
+            <w:r>
+              <w:t>-||-</w:t>
+            </w:r>
+          </w:p>
         </w:tc>
       </w:tr>
       <w:tr>
@@ -944,13 +1922,21 @@
           <w:tcPr>
             <w:tcW w:w="3722" w:type="dxa"/>
           </w:tcPr>
-          <w:p/>
+          <w:p>
+            <w:r>
+              <w:t>Negira register</w:t>
+            </w:r>
+          </w:p>
         </w:tc>
         <w:tc>
           <w:tcPr>
             <w:tcW w:w="4247" w:type="dxa"/>
           </w:tcPr>
-          <w:p/>
+          <w:p>
+            <w:r>
+              <w:t>Zamenja vsebino registra z njegovim dvojiškim komplementom</w:t>
+            </w:r>
+          </w:p>
         </w:tc>
       </w:tr>
       <w:tr>
@@ -968,13 +1954,21 @@
           <w:tcPr>
             <w:tcW w:w="3722" w:type="dxa"/>
           </w:tcPr>
-          <w:p/>
+          <w:p>
+            <w:r>
+              <w:t>Ekskluzivni ALI</w:t>
+            </w:r>
+          </w:p>
         </w:tc>
         <w:tc>
           <w:tcPr>
             <w:tcW w:w="4247" w:type="dxa"/>
           </w:tcPr>
-          <w:p/>
+          <w:p>
+            <w:r>
+              <w:t>-||-</w:t>
+            </w:r>
+          </w:p>
         </w:tc>
       </w:tr>
       <w:tr>
@@ -992,13 +1986,21 @@
           <w:tcPr>
             <w:tcW w:w="3722" w:type="dxa"/>
           </w:tcPr>
-          <w:p/>
+          <w:p>
+            <w:r>
+              <w:t>Zveča vrednost za 1</w:t>
+            </w:r>
+          </w:p>
         </w:tc>
         <w:tc>
           <w:tcPr>
             <w:tcW w:w="4247" w:type="dxa"/>
           </w:tcPr>
-          <w:p/>
+          <w:p>
+            <w:r>
+              <w:t>-||-</w:t>
+            </w:r>
+          </w:p>
         </w:tc>
       </w:tr>
       <w:tr>
@@ -1016,13 +2018,21 @@
           <w:tcPr>
             <w:tcW w:w="3722" w:type="dxa"/>
           </w:tcPr>
-          <w:p/>
+          <w:p>
+            <w:r>
+              <w:t>Zmanjša vrednost za 1</w:t>
+            </w:r>
+          </w:p>
         </w:tc>
         <w:tc>
           <w:tcPr>
             <w:tcW w:w="4247" w:type="dxa"/>
           </w:tcPr>
-          <w:p/>
+          <w:p>
+            <w:r>
+              <w:t>-||-</w:t>
+            </w:r>
+          </w:p>
         </w:tc>
       </w:tr>
       <w:tr>
@@ -1040,13 +2050,21 @@
           <w:tcPr>
             <w:tcW w:w="3722" w:type="dxa"/>
           </w:tcPr>
-          <w:p/>
+          <w:p>
+            <w:r>
+              <w:t>Počisti register</w:t>
+            </w:r>
+          </w:p>
         </w:tc>
         <w:tc>
           <w:tcPr>
             <w:tcW w:w="4247" w:type="dxa"/>
           </w:tcPr>
-          <w:p/>
+          <w:p>
+            <w:r>
+              <w:t>-||-</w:t>
+            </w:r>
+          </w:p>
         </w:tc>
       </w:tr>
       <w:tr>
@@ -1064,13 +2082,21 @@
           <w:tcPr>
             <w:tcW w:w="3722" w:type="dxa"/>
           </w:tcPr>
-          <w:p/>
+          <w:p>
+            <w:r>
+              <w:t>Postavi vse bite v registru na 1</w:t>
+            </w:r>
+          </w:p>
         </w:tc>
         <w:tc>
           <w:tcPr>
             <w:tcW w:w="4247" w:type="dxa"/>
           </w:tcPr>
-          <w:p/>
+          <w:p>
+            <w:r>
+              <w:t>-||-</w:t>
+            </w:r>
+          </w:p>
         </w:tc>
       </w:tr>
     </w:tbl>
@@ -1187,18 +2213,33 @@
             <w:tcW w:w="2551" w:type="dxa"/>
           </w:tcPr>
           <w:p>
-            <w:r>
-              <w:t>ldi r16, 0xA0</w:t>
-            </w:r>
-          </w:p>
-          <w:p>
-            <w:r>
-              <w:t>ldi r17,0x19</w:t>
-            </w:r>
-          </w:p>
-          <w:p>
-            <w:r>
-              <w:t>add r17,r16</w:t>
+            <w:proofErr w:type="spellStart"/>
+            <w:r>
+              <w:t>ldi</w:t>
+            </w:r>
+            <w:proofErr w:type="spellEnd"/>
+            <w:r>
+              <w:t xml:space="preserve"> r16, 0xA0</w:t>
+            </w:r>
+          </w:p>
+          <w:p>
+            <w:proofErr w:type="spellStart"/>
+            <w:r>
+              <w:t>ldi</w:t>
+            </w:r>
+            <w:proofErr w:type="spellEnd"/>
+            <w:r>
+              <w:t xml:space="preserve"> r17,0x19</w:t>
+            </w:r>
+          </w:p>
+          <w:p>
+            <w:proofErr w:type="spellStart"/>
+            <w:r>
+              <w:t>add</w:t>
+            </w:r>
+            <w:proofErr w:type="spellEnd"/>
+            <w:r>
+              <w:t xml:space="preserve"> r17,r16</w:t>
             </w:r>
           </w:p>
         </w:tc>
@@ -1208,12 +2249,7 @@
           </w:tcPr>
           <w:p>
             <w:r>
-              <w:t>V r16 naložimo A</w:t>
-            </w:r>
-            <w:bookmarkStart w:id="0" w:name="_GoBack"/>
-            <w:bookmarkEnd w:id="0"/>
-            <w:r>
-              <w:t>0</w:t>
+              <w:t>V r16 naložimo A0</w:t>
             </w:r>
           </w:p>
           <w:p>
@@ -2072,7 +3108,7 @@
 </file>
 
 <file path=word/numbering.xml><?xml version="1.0" encoding="utf-8"?>
-<w:numbering xmlns:wpc="http://schemas.microsoft.com/office/word/2010/wordprocessingCanvas" xmlns:cx="http://schemas.microsoft.com/office/drawing/2014/chartex" xmlns:cx1="http://schemas.microsoft.com/office/drawing/2015/9/8/chartex" xmlns:mc="http://schemas.openxmlformats.org/markup-compatibility/2006" xmlns:o="urn:schemas-microsoft-com:office:office" xmlns:r="http://schemas.openxmlformats.org/officeDocument/2006/relationships" xmlns:m="http://schemas.openxmlformats.org/officeDocument/2006/math" xmlns:v="urn:schemas-microsoft-com:vml" xmlns:wp14="http://schemas.microsoft.com/office/word/2010/wordprocessingDrawing" xmlns:wp="http://schemas.openxmlformats.org/drawingml/2006/wordprocessingDrawing" xmlns:w10="urn:schemas-microsoft-com:office:word" xmlns:w="http://schemas.openxmlformats.org/wordprocessingml/2006/main" xmlns:w14="http://schemas.microsoft.com/office/word/2010/wordml" xmlns:w15="http://schemas.microsoft.com/office/word/2012/wordml" xmlns:w16se="http://schemas.microsoft.com/office/word/2015/wordml/symex" xmlns:wpg="http://schemas.microsoft.com/office/word/2010/wordprocessingGroup" xmlns:wpi="http://schemas.microsoft.com/office/word/2010/wordprocessingInk" xmlns:wne="http://schemas.microsoft.com/office/word/2006/wordml" xmlns:wps="http://schemas.microsoft.com/office/word/2010/wordprocessingShape" mc:Ignorable="w14 w15 w16se wp14">
+<w:numbering xmlns:wpc="http://schemas.microsoft.com/office/word/2010/wordprocessingCanvas" xmlns:cx="http://schemas.microsoft.com/office/drawing/2014/chartex" xmlns:cx1="http://schemas.microsoft.com/office/drawing/2015/9/8/chartex" xmlns:cx2="http://schemas.microsoft.com/office/drawing/2015/10/21/chartex" xmlns:cx3="http://schemas.microsoft.com/office/drawing/2016/5/9/chartex" xmlns:cx4="http://schemas.microsoft.com/office/drawing/2016/5/10/chartex" xmlns:cx5="http://schemas.microsoft.com/office/drawing/2016/5/11/chartex" xmlns:cx6="http://schemas.microsoft.com/office/drawing/2016/5/12/chartex" xmlns:cx7="http://schemas.microsoft.com/office/drawing/2016/5/13/chartex" xmlns:cx8="http://schemas.microsoft.com/office/drawing/2016/5/14/chartex" xmlns:mc="http://schemas.openxmlformats.org/markup-compatibility/2006" xmlns:aink="http://schemas.microsoft.com/office/drawing/2016/ink" xmlns:am3d="http://schemas.microsoft.com/office/drawing/2017/model3d" xmlns:o="urn:schemas-microsoft-com:office:office" xmlns:r="http://schemas.openxmlformats.org/officeDocument/2006/relationships" xmlns:m="http://schemas.openxmlformats.org/officeDocument/2006/math" xmlns:v="urn:schemas-microsoft-com:vml" xmlns:wp14="http://schemas.microsoft.com/office/word/2010/wordprocessingDrawing" xmlns:wp="http://schemas.openxmlformats.org/drawingml/2006/wordprocessingDrawing" xmlns:w10="urn:schemas-microsoft-com:office:word" xmlns:w="http://schemas.openxmlformats.org/wordprocessingml/2006/main" xmlns:w14="http://schemas.microsoft.com/office/word/2010/wordml" xmlns:w15="http://schemas.microsoft.com/office/word/2012/wordml" xmlns:w16cex="http://schemas.microsoft.com/office/word/2018/wordml/cex" xmlns:w16cid="http://schemas.microsoft.com/office/word/2016/wordml/cid" xmlns:w16="http://schemas.microsoft.com/office/word/2018/wordml" xmlns:w16sdtdh="http://schemas.microsoft.com/office/word/2020/wordml/sdtdatahash" xmlns:w16se="http://schemas.microsoft.com/office/word/2015/wordml/symex" xmlns:wpg="http://schemas.microsoft.com/office/word/2010/wordprocessingGroup" xmlns:wpi="http://schemas.microsoft.com/office/word/2010/wordprocessingInk" xmlns:wne="http://schemas.microsoft.com/office/word/2006/wordml" xmlns:wps="http://schemas.microsoft.com/office/word/2010/wordprocessingShape" mc:Ignorable="w14 w15 w16se w16cid w16 w16cex w16sdtdh wp14">
   <w:abstractNum w:abstractNumId="0" w15:restartNumberingAfterBreak="0">
     <w:nsid w:val="26AB333C"/>
     <w:multiLevelType w:val="hybridMultilevel"/>
@@ -2162,14 +3198,129 @@
       </w:pPr>
     </w:lvl>
   </w:abstractNum>
+  <w:abstractNum w:abstractNumId="1" w15:restartNumberingAfterBreak="0">
+    <w:nsid w:val="4E1B39B8"/>
+    <w:multiLevelType w:val="hybridMultilevel"/>
+    <w:tmpl w:val="9A3EC5DA"/>
+    <w:lvl w:ilvl="0" w:tplc="788AA594">
+      <w:numFmt w:val="bullet"/>
+      <w:lvlText w:val="-"/>
+      <w:lvlJc w:val="left"/>
+      <w:pPr>
+        <w:ind w:left="720" w:hanging="360"/>
+      </w:pPr>
+      <w:rPr>
+        <w:rFonts w:ascii="Calibri" w:eastAsiaTheme="minorHAnsi" w:hAnsi="Calibri" w:cs="Calibri" w:hint="default"/>
+      </w:rPr>
+    </w:lvl>
+    <w:lvl w:ilvl="1" w:tplc="04240003" w:tentative="1">
+      <w:start w:val="1"/>
+      <w:numFmt w:val="bullet"/>
+      <w:lvlText w:val="o"/>
+      <w:lvlJc w:val="left"/>
+      <w:pPr>
+        <w:ind w:left="1440" w:hanging="360"/>
+      </w:pPr>
+      <w:rPr>
+        <w:rFonts w:ascii="Courier New" w:hAnsi="Courier New" w:cs="Courier New" w:hint="default"/>
+      </w:rPr>
+    </w:lvl>
+    <w:lvl w:ilvl="2" w:tplc="04240005" w:tentative="1">
+      <w:start w:val="1"/>
+      <w:numFmt w:val="bullet"/>
+      <w:lvlText w:val=""/>
+      <w:lvlJc w:val="left"/>
+      <w:pPr>
+        <w:ind w:left="2160" w:hanging="360"/>
+      </w:pPr>
+      <w:rPr>
+        <w:rFonts w:ascii="Wingdings" w:hAnsi="Wingdings" w:hint="default"/>
+      </w:rPr>
+    </w:lvl>
+    <w:lvl w:ilvl="3" w:tplc="04240001" w:tentative="1">
+      <w:start w:val="1"/>
+      <w:numFmt w:val="bullet"/>
+      <w:lvlText w:val=""/>
+      <w:lvlJc w:val="left"/>
+      <w:pPr>
+        <w:ind w:left="2880" w:hanging="360"/>
+      </w:pPr>
+      <w:rPr>
+        <w:rFonts w:ascii="Symbol" w:hAnsi="Symbol" w:hint="default"/>
+      </w:rPr>
+    </w:lvl>
+    <w:lvl w:ilvl="4" w:tplc="04240003" w:tentative="1">
+      <w:start w:val="1"/>
+      <w:numFmt w:val="bullet"/>
+      <w:lvlText w:val="o"/>
+      <w:lvlJc w:val="left"/>
+      <w:pPr>
+        <w:ind w:left="3600" w:hanging="360"/>
+      </w:pPr>
+      <w:rPr>
+        <w:rFonts w:ascii="Courier New" w:hAnsi="Courier New" w:cs="Courier New" w:hint="default"/>
+      </w:rPr>
+    </w:lvl>
+    <w:lvl w:ilvl="5" w:tplc="04240005" w:tentative="1">
+      <w:start w:val="1"/>
+      <w:numFmt w:val="bullet"/>
+      <w:lvlText w:val=""/>
+      <w:lvlJc w:val="left"/>
+      <w:pPr>
+        <w:ind w:left="4320" w:hanging="360"/>
+      </w:pPr>
+      <w:rPr>
+        <w:rFonts w:ascii="Wingdings" w:hAnsi="Wingdings" w:hint="default"/>
+      </w:rPr>
+    </w:lvl>
+    <w:lvl w:ilvl="6" w:tplc="04240001" w:tentative="1">
+      <w:start w:val="1"/>
+      <w:numFmt w:val="bullet"/>
+      <w:lvlText w:val=""/>
+      <w:lvlJc w:val="left"/>
+      <w:pPr>
+        <w:ind w:left="5040" w:hanging="360"/>
+      </w:pPr>
+      <w:rPr>
+        <w:rFonts w:ascii="Symbol" w:hAnsi="Symbol" w:hint="default"/>
+      </w:rPr>
+    </w:lvl>
+    <w:lvl w:ilvl="7" w:tplc="04240003" w:tentative="1">
+      <w:start w:val="1"/>
+      <w:numFmt w:val="bullet"/>
+      <w:lvlText w:val="o"/>
+      <w:lvlJc w:val="left"/>
+      <w:pPr>
+        <w:ind w:left="5760" w:hanging="360"/>
+      </w:pPr>
+      <w:rPr>
+        <w:rFonts w:ascii="Courier New" w:hAnsi="Courier New" w:cs="Courier New" w:hint="default"/>
+      </w:rPr>
+    </w:lvl>
+    <w:lvl w:ilvl="8" w:tplc="04240005" w:tentative="1">
+      <w:start w:val="1"/>
+      <w:numFmt w:val="bullet"/>
+      <w:lvlText w:val=""/>
+      <w:lvlJc w:val="left"/>
+      <w:pPr>
+        <w:ind w:left="6480" w:hanging="360"/>
+      </w:pPr>
+      <w:rPr>
+        <w:rFonts w:ascii="Wingdings" w:hAnsi="Wingdings" w:hint="default"/>
+      </w:rPr>
+    </w:lvl>
+  </w:abstractNum>
   <w:num w:numId="1">
     <w:abstractNumId w:val="0"/>
+  </w:num>
+  <w:num w:numId="2">
+    <w:abstractNumId w:val="1"/>
   </w:num>
 </w:numbering>
 </file>
 
 <file path=word/styles.xml><?xml version="1.0" encoding="utf-8"?>
-<w:styles xmlns:mc="http://schemas.openxmlformats.org/markup-compatibility/2006" xmlns:r="http://schemas.openxmlformats.org/officeDocument/2006/relationships" xmlns:w="http://schemas.openxmlformats.org/wordprocessingml/2006/main" xmlns:w14="http://schemas.microsoft.com/office/word/2010/wordml" xmlns:w15="http://schemas.microsoft.com/office/word/2012/wordml" xmlns:w16se="http://schemas.microsoft.com/office/word/2015/wordml/symex" mc:Ignorable="w14 w15 w16se">
+<w:styles xmlns:mc="http://schemas.openxmlformats.org/markup-compatibility/2006" xmlns:r="http://schemas.openxmlformats.org/officeDocument/2006/relationships" xmlns:w="http://schemas.openxmlformats.org/wordprocessingml/2006/main" xmlns:w14="http://schemas.microsoft.com/office/word/2010/wordml" xmlns:w15="http://schemas.microsoft.com/office/word/2012/wordml" xmlns:w16cex="http://schemas.microsoft.com/office/word/2018/wordml/cex" xmlns:w16cid="http://schemas.microsoft.com/office/word/2016/wordml/cid" xmlns:w16="http://schemas.microsoft.com/office/word/2018/wordml" xmlns:w16sdtdh="http://schemas.microsoft.com/office/word/2020/wordml/sdtdatahash" xmlns:w16se="http://schemas.microsoft.com/office/word/2015/wordml/symex" mc:Ignorable="w14 w15 w16se w16cid w16 w16cex w16sdtdh">
   <w:docDefaults>
     <w:rPrDefault>
       <w:rPr>
@@ -2185,7 +3336,7 @@
       </w:pPr>
     </w:pPrDefault>
   </w:docDefaults>
-  <w:latentStyles w:defLockedState="0" w:defUIPriority="99" w:defSemiHidden="0" w:defUnhideWhenUsed="0" w:defQFormat="0" w:count="371">
+  <w:latentStyles w:defLockedState="0" w:defUIPriority="99" w:defSemiHidden="0" w:defUnhideWhenUsed="0" w:defQFormat="0" w:count="376">
     <w:lsdException w:name="Normal" w:uiPriority="0" w:qFormat="1"/>
     <w:lsdException w:name="heading 1" w:uiPriority="9" w:qFormat="1"/>
     <w:lsdException w:name="heading 2" w:semiHidden="1" w:uiPriority="9" w:unhideWhenUsed="1" w:qFormat="1"/>
@@ -2291,7 +3442,6 @@
     <w:lsdException w:name="HTML Sample" w:semiHidden="1" w:unhideWhenUsed="1"/>
     <w:lsdException w:name="HTML Typewriter" w:semiHidden="1" w:unhideWhenUsed="1"/>
     <w:lsdException w:name="HTML Variable" w:semiHidden="1" w:unhideWhenUsed="1"/>
-    <w:lsdException w:name="Normal Table" w:semiHidden="1" w:unhideWhenUsed="1"/>
     <w:lsdException w:name="annotation subject" w:semiHidden="1" w:unhideWhenUsed="1"/>
     <w:lsdException w:name="No List" w:semiHidden="1" w:unhideWhenUsed="1"/>
     <w:lsdException w:name="Outline List 1" w:semiHidden="1" w:unhideWhenUsed="1"/>
@@ -2334,11 +3484,8 @@
     <w:lsdException w:name="Table Contemporary" w:semiHidden="1" w:unhideWhenUsed="1"/>
     <w:lsdException w:name="Table Elegant" w:semiHidden="1" w:unhideWhenUsed="1"/>
     <w:lsdException w:name="Table Professional" w:semiHidden="1" w:unhideWhenUsed="1"/>
-    <w:lsdException w:name="Table Subtle 1" w:semiHidden="1" w:unhideWhenUsed="1"/>
     <w:lsdException w:name="Table Subtle 2" w:semiHidden="1" w:unhideWhenUsed="1"/>
     <w:lsdException w:name="Table Web 1" w:semiHidden="1" w:unhideWhenUsed="1"/>
-    <w:lsdException w:name="Table Web 2" w:semiHidden="1" w:unhideWhenUsed="1"/>
-    <w:lsdException w:name="Table Web 3" w:semiHidden="1" w:unhideWhenUsed="1"/>
     <w:lsdException w:name="Balloon Text" w:semiHidden="1" w:unhideWhenUsed="1"/>
     <w:lsdException w:name="Table Grid" w:uiPriority="59"/>
     <w:lsdException w:name="Table Theme" w:semiHidden="1" w:unhideWhenUsed="1"/>
@@ -2557,6 +3704,11 @@
     <w:lsdException w:name="List Table 5 Dark Accent 6" w:uiPriority="50"/>
     <w:lsdException w:name="List Table 6 Colorful Accent 6" w:uiPriority="51"/>
     <w:lsdException w:name="List Table 7 Colorful Accent 6" w:uiPriority="52"/>
+    <w:lsdException w:name="Mention" w:semiHidden="1" w:unhideWhenUsed="1"/>
+    <w:lsdException w:name="Smart Hyperlink" w:semiHidden="1" w:unhideWhenUsed="1"/>
+    <w:lsdException w:name="Hashtag" w:semiHidden="1" w:unhideWhenUsed="1"/>
+    <w:lsdException w:name="Unresolved Mention" w:semiHidden="1" w:unhideWhenUsed="1"/>
+    <w:lsdException w:name="Smart Link" w:semiHidden="1" w:unhideWhenUsed="1"/>
   </w:latentStyles>
   <w:style w:type="paragraph" w:default="1" w:styleId="Navaden">
     <w:name w:val="Normal"/>

</xml_diff>